<commit_message>
edited final submission file
</commit_message>
<xml_diff>
--- a/final submission/final submission.docx
+++ b/final submission/final submission.docx
@@ -48,6 +48,8 @@
         </w:rPr>
         <w:t xml:space="preserve">HE XINYUE A0204712U </w:t>
       </w:r>
+      <w:bookmarkStart w:id="0" w:name="_GoBack"/>
+      <w:bookmarkEnd w:id="0"/>
     </w:p>
     <w:p>
       <w:pPr>
@@ -287,14 +289,7 @@
           <w:rFonts w:ascii="Georgia" w:eastAsia="Times New Roman" w:hAnsi="Georgia" w:cs="Times New Roman"/>
           <w:lang w:val="en-SG"/>
         </w:rPr>
-        <w:t>Throughout the project, I was very intrigued by the web application development process and really en</w:t>
-      </w:r>
-      <w:r>
-        <w:rPr>
-          <w:rFonts w:ascii="Georgia" w:eastAsia="Times New Roman" w:hAnsi="Georgia" w:cs="Times New Roman"/>
-          <w:lang w:val="en-SG"/>
-        </w:rPr>
-        <w:t xml:space="preserve">joyed </w:t>
+        <w:t xml:space="preserve">Throughout the project, I was very intrigued by the web application development process and really enjoyed </w:t>
       </w:r>
       <w:r>
         <w:rPr>
@@ -1343,8 +1338,6 @@
           <w:lang w:val="en-SG"/>
         </w:rPr>
       </w:pPr>
-      <w:bookmarkStart w:id="0" w:name="_GoBack"/>
-      <w:bookmarkEnd w:id="0"/>
       <w:r>
         <w:rPr>
           <w:rFonts w:ascii="Georgia" w:eastAsia="Times New Roman" w:hAnsi="Georgia" w:cs="Times New Roman"/>
@@ -1444,6 +1437,37 @@
           <w:rFonts w:ascii="Consolas" w:hAnsi="Consolas" w:cs="Consolas"/>
           <w:lang w:val="en-US"/>
         </w:rPr>
+        <w:t>yarn –skip-integrity-check</w:t>
+      </w:r>
+      <w:r>
+        <w:rPr>
+          <w:rFonts w:ascii="Georgia" w:hAnsi="Georgia"/>
+          <w:lang w:val="en-US"/>
+        </w:rPr>
+        <w:t>”</w:t>
+      </w:r>
+    </w:p>
+    <w:p>
+      <w:pPr>
+        <w:spacing w:line="360" w:lineRule="auto"/>
+        <w:jc w:val="both"/>
+        <w:rPr>
+          <w:rFonts w:ascii="Georgia" w:hAnsi="Georgia"/>
+          <w:lang w:val="en-US"/>
+        </w:rPr>
+      </w:pPr>
+      <w:r>
+        <w:rPr>
+          <w:rFonts w:ascii="Georgia" w:hAnsi="Georgia"/>
+          <w:lang w:val="en-US"/>
+        </w:rPr>
+        <w:t>run “</w:t>
+      </w:r>
+      <w:r>
+        <w:rPr>
+          <w:rFonts w:ascii="Consolas" w:hAnsi="Consolas" w:cs="Consolas"/>
+          <w:lang w:val="en-US"/>
+        </w:rPr>
         <w:t xml:space="preserve">rails </w:t>
       </w:r>
       <w:proofErr w:type="spellStart"/>
@@ -1476,8 +1500,17 @@
           <w:rFonts w:ascii="Consolas" w:hAnsi="Consolas" w:cs="Consolas"/>
           <w:lang w:val="en-US"/>
         </w:rPr>
-        <w:t>rails db:seed</w:t>
-      </w:r>
+        <w:t xml:space="preserve">rails </w:t>
+      </w:r>
+      <w:proofErr w:type="spellStart"/>
+      <w:r>
+        <w:rPr>
+          <w:rFonts w:ascii="Consolas" w:hAnsi="Consolas" w:cs="Consolas"/>
+          <w:lang w:val="en-US"/>
+        </w:rPr>
+        <w:t>db:seed</w:t>
+      </w:r>
+      <w:proofErr w:type="spellEnd"/>
       <w:r>
         <w:rPr>
           <w:rFonts w:ascii="Georgia" w:hAnsi="Georgia"/>
@@ -1547,23 +1580,7 @@
             <w:u w:val="single"/>
             <w:lang w:val="en-US"/>
           </w:rPr>
-          <w:t>http://</w:t>
-        </w:r>
-        <w:r>
-          <w:rPr>
-            <w:rFonts w:ascii="Georgia" w:hAnsi="Georgia"/>
-            <w:u w:val="single"/>
-            <w:lang w:val="en-US"/>
-          </w:rPr>
-          <w:t>l</w:t>
-        </w:r>
-        <w:r>
-          <w:rPr>
-            <w:rFonts w:ascii="Georgia" w:hAnsi="Georgia"/>
-            <w:u w:val="single"/>
-            <w:lang w:val="en-US"/>
-          </w:rPr>
-          <w:t>ocalhost:3000</w:t>
+          <w:t>http://localhost:3000</w:t>
         </w:r>
       </w:hyperlink>
       <w:r>

</xml_diff>